<commit_message>
Update Documentation SBTN State of Nature Layers for Water.docx
</commit_message>
<xml_diff>
--- a/Documentation SBTN State of Nature Layers for Water.docx
+++ b/Documentation SBTN State of Nature Layers for Water.docx
@@ -4,6 +4,24 @@
   <w:body>
     <w:p>
       <w:pPr>
+        <w:jc w:val="center"/>
+        <w:rPr>
+          <w:rFonts w:ascii="Open Sans" w:hAnsi="Open Sans" w:cs="Open Sans"/>
+          <w:sz w:val="21"/>
+          <w:szCs w:val="21"/>
+        </w:rPr>
+      </w:pPr>
+      <w:r>
+        <w:rPr>
+          <w:rFonts w:ascii="Open Sans" w:hAnsi="Open Sans" w:cs="Open Sans"/>
+          <w:sz w:val="21"/>
+          <w:szCs w:val="21"/>
+        </w:rPr>
+        <w:t>Documentation</w:t>
+      </w:r>
+    </w:p>
+    <w:p>
+      <w:pPr>
         <w:pStyle w:val="Heading1"/>
         <w:jc w:val="center"/>
       </w:pPr>
@@ -30,6 +48,14 @@
       </w:r>
     </w:p>
     <w:p>
+      <w:pPr>
+        <w:rPr>
+          <w:rStyle w:val="Hyperlink"/>
+          <w:rFonts w:ascii="Open Sans" w:hAnsi="Open Sans" w:cs="Open Sans"/>
+          <w:sz w:val="15"/>
+          <w:szCs w:val="15"/>
+        </w:rPr>
+      </w:pPr>
       <w:r>
         <w:rPr>
           <w:rFonts w:ascii="Open Sans" w:eastAsia="Open Sans" w:hAnsi="Open Sans" w:cs="Open Sans"/>
@@ -146,6 +172,7 @@
         </w:r>
       </w:hyperlink>
     </w:p>
+    <w:p/>
     <w:p>
       <w:pPr>
         <w:rPr>
@@ -154,6 +181,146 @@
           <w:szCs w:val="20"/>
         </w:rPr>
       </w:pPr>
+      <w:r>
+        <w:rPr>
+          <w:rFonts w:ascii="Open Sans" w:eastAsia="Open Sans" w:hAnsi="Open Sans" w:cs="Open Sans"/>
+          <w:noProof/>
+          <w:sz w:val="20"/>
+          <w:szCs w:val="20"/>
+        </w:rPr>
+        <w:drawing>
+          <wp:inline distT="0" distB="0" distL="0" distR="0" wp14:anchorId="07BC8269" wp14:editId="6C6393DE">
+            <wp:extent cx="5731510" cy="3114675"/>
+            <wp:effectExtent l="0" t="0" r="0" b="0"/>
+            <wp:docPr id="1887935954" name="Picture 3"/>
+            <wp:cNvGraphicFramePr>
+              <a:graphicFrameLocks xmlns:a="http://schemas.openxmlformats.org/drawingml/2006/main" noChangeAspect="1"/>
+            </wp:cNvGraphicFramePr>
+            <a:graphic xmlns:a="http://schemas.openxmlformats.org/drawingml/2006/main">
+              <a:graphicData uri="http://schemas.openxmlformats.org/drawingml/2006/picture">
+                <pic:pic xmlns:pic="http://schemas.openxmlformats.org/drawingml/2006/picture">
+                  <pic:nvPicPr>
+                    <pic:cNvPr id="1887935954" name="Picture 1887935954"/>
+                    <pic:cNvPicPr/>
+                  </pic:nvPicPr>
+                  <pic:blipFill>
+                    <a:blip r:embed="rId12" cstate="print">
+                      <a:extLst>
+                        <a:ext uri="{28A0092B-C50C-407E-A947-70E740481C1C}">
+                          <a14:useLocalDpi xmlns:a14="http://schemas.microsoft.com/office/drawing/2010/main" val="0"/>
+                        </a:ext>
+                      </a:extLst>
+                    </a:blip>
+                    <a:stretch>
+                      <a:fillRect/>
+                    </a:stretch>
+                  </pic:blipFill>
+                  <pic:spPr>
+                    <a:xfrm>
+                      <a:off x="0" y="0"/>
+                      <a:ext cx="5731510" cy="3114675"/>
+                    </a:xfrm>
+                    <a:prstGeom prst="rect">
+                      <a:avLst/>
+                    </a:prstGeom>
+                  </pic:spPr>
+                </pic:pic>
+              </a:graphicData>
+            </a:graphic>
+          </wp:inline>
+        </w:drawing>
+      </w:r>
+    </w:p>
+    <w:p>
+      <w:pPr>
+        <w:rPr>
+          <w:rFonts w:ascii="Open Sans" w:eastAsia="Open Sans" w:hAnsi="Open Sans" w:cs="Open Sans"/>
+          <w:sz w:val="20"/>
+          <w:szCs w:val="20"/>
+        </w:rPr>
+      </w:pPr>
+    </w:p>
+    <w:p>
+      <w:pPr>
+        <w:rPr>
+          <w:rFonts w:ascii="Open Sans" w:eastAsia="Open Sans" w:hAnsi="Open Sans" w:cs="Open Sans"/>
+          <w:sz w:val="20"/>
+          <w:szCs w:val="20"/>
+        </w:rPr>
+      </w:pPr>
+      <w:r>
+        <w:rPr>
+          <w:rFonts w:ascii="Open Sans" w:eastAsia="Open Sans" w:hAnsi="Open Sans" w:cs="Open Sans"/>
+          <w:noProof/>
+          <w:sz w:val="20"/>
+          <w:szCs w:val="20"/>
+        </w:rPr>
+        <w:drawing>
+          <wp:inline distT="0" distB="0" distL="0" distR="0" wp14:anchorId="29D64B63" wp14:editId="71BB63F2">
+            <wp:extent cx="5731510" cy="3161665"/>
+            <wp:effectExtent l="0" t="0" r="0" b="635"/>
+            <wp:docPr id="845590077" name="Picture 4"/>
+            <wp:cNvGraphicFramePr>
+              <a:graphicFrameLocks xmlns:a="http://schemas.openxmlformats.org/drawingml/2006/main" noChangeAspect="1"/>
+            </wp:cNvGraphicFramePr>
+            <a:graphic xmlns:a="http://schemas.openxmlformats.org/drawingml/2006/main">
+              <a:graphicData uri="http://schemas.openxmlformats.org/drawingml/2006/picture">
+                <pic:pic xmlns:pic="http://schemas.openxmlformats.org/drawingml/2006/picture">
+                  <pic:nvPicPr>
+                    <pic:cNvPr id="845590077" name="Picture 845590077"/>
+                    <pic:cNvPicPr/>
+                  </pic:nvPicPr>
+                  <pic:blipFill>
+                    <a:blip r:embed="rId13" cstate="print">
+                      <a:extLst>
+                        <a:ext uri="{28A0092B-C50C-407E-A947-70E740481C1C}">
+                          <a14:useLocalDpi xmlns:a14="http://schemas.microsoft.com/office/drawing/2010/main" val="0"/>
+                        </a:ext>
+                      </a:extLst>
+                    </a:blip>
+                    <a:stretch>
+                      <a:fillRect/>
+                    </a:stretch>
+                  </pic:blipFill>
+                  <pic:spPr>
+                    <a:xfrm>
+                      <a:off x="0" y="0"/>
+                      <a:ext cx="5731510" cy="3161665"/>
+                    </a:xfrm>
+                    <a:prstGeom prst="rect">
+                      <a:avLst/>
+                    </a:prstGeom>
+                  </pic:spPr>
+                </pic:pic>
+              </a:graphicData>
+            </a:graphic>
+          </wp:inline>
+        </w:drawing>
+      </w:r>
+    </w:p>
+    <w:p>
+      <w:pPr>
+        <w:rPr>
+          <w:rFonts w:ascii="Open Sans" w:eastAsia="Open Sans" w:hAnsi="Open Sans" w:cs="Open Sans"/>
+          <w:sz w:val="20"/>
+          <w:szCs w:val="20"/>
+        </w:rPr>
+      </w:pPr>
+    </w:p>
+    <w:p>
+      <w:pPr>
+        <w:pStyle w:val="Heading1"/>
+        <w:rPr>
+          <w:rFonts w:eastAsia="Open Sans"/>
+        </w:rPr>
+      </w:pPr>
+      <w:r>
+        <w:rPr>
+          <w:rFonts w:eastAsia="Open Sans"/>
+        </w:rPr>
+        <w:lastRenderedPageBreak/>
+        <w:t>Introduction</w:t>
+      </w:r>
     </w:p>
     <w:p>
       <w:pPr>
@@ -233,7 +400,7 @@
         </w:sdtPr>
         <w:sdtContent/>
       </w:sdt>
-      <w:hyperlink r:id="rId12" w:history="1">
+      <w:hyperlink r:id="rId14" w:history="1">
         <w:r>
           <w:rPr>
             <w:rStyle w:val="Hyperlink"/>
@@ -365,7 +532,7 @@
         </w:rPr>
         <w:t xml:space="preserve"> </w:t>
       </w:r>
-      <w:hyperlink r:id="rId13" w:history="1">
+      <w:hyperlink r:id="rId15" w:history="1">
         <w:r>
           <w:rPr>
             <w:rStyle w:val="Hyperlink"/>
@@ -392,24 +559,23 @@
           <w:sz w:val="20"/>
           <w:szCs w:val="20"/>
         </w:rPr>
-        <w:t xml:space="preserve"> </w:t>
-      </w:r>
-      <w:r>
-        <w:rPr>
-          <w:rFonts w:ascii="Open Sans" w:eastAsia="Open Sans" w:hAnsi="Open Sans" w:cs="Open Sans"/>
-          <w:color w:val="000000"/>
-          <w:sz w:val="20"/>
-          <w:szCs w:val="20"/>
-        </w:rPr>
-        <w:t xml:space="preserve">See the data’s columns and </w:t>
-      </w:r>
-      <w:r>
-        <w:rPr>
-          <w:rFonts w:ascii="Open Sans" w:eastAsia="Open Sans" w:hAnsi="Open Sans" w:cs="Open Sans"/>
-          <w:sz w:val="20"/>
-          <w:szCs w:val="20"/>
-        </w:rPr>
-        <w:t>description in page 4</w:t>
+        <w:t xml:space="preserve"> See the data’s columns and </w:t>
+      </w:r>
+      <w:r>
+        <w:rPr>
+          <w:rFonts w:ascii="Open Sans" w:eastAsia="Open Sans" w:hAnsi="Open Sans" w:cs="Open Sans"/>
+          <w:sz w:val="20"/>
+          <w:szCs w:val="20"/>
+        </w:rPr>
+        <w:t xml:space="preserve">description in page </w:t>
+      </w:r>
+      <w:r>
+        <w:rPr>
+          <w:rFonts w:ascii="Open Sans" w:eastAsia="Open Sans" w:hAnsi="Open Sans" w:cs="Open Sans"/>
+          <w:sz w:val="20"/>
+          <w:szCs w:val="20"/>
+        </w:rPr>
+        <w:t>5</w:t>
       </w:r>
       <w:r>
         <w:rPr>
@@ -439,6 +605,8 @@
           <w:u w:val="single"/>
         </w:rPr>
       </w:pPr>
+      <w:bookmarkStart w:id="0" w:name="OLE_LINK9"/>
+      <w:bookmarkStart w:id="1" w:name="OLE_LINK10"/>
       <w:r>
         <w:rPr>
           <w:rFonts w:ascii="Open Sans" w:eastAsia="Open Sans" w:hAnsi="Open Sans" w:cs="Open Sans"/>
@@ -447,23 +615,17 @@
         </w:rPr>
         <w:t>These unified layers will make it easier for companies to implement a robust approach, and they will lead to more aligned and comparable results between companies.</w:t>
       </w:r>
-      <w:r>
-        <w:rPr>
-          <w:rFonts w:ascii="Open Sans" w:eastAsia="Open Sans" w:hAnsi="Open Sans" w:cs="Open Sans"/>
-          <w:sz w:val="20"/>
-          <w:szCs w:val="20"/>
-        </w:rPr>
-        <w:t xml:space="preserve"> </w:t>
-      </w:r>
-      <w:r>
-        <w:rPr>
-          <w:rFonts w:ascii="Open Sans" w:eastAsia="Open Sans" w:hAnsi="Open Sans" w:cs="Open Sans"/>
-          <w:sz w:val="20"/>
-          <w:szCs w:val="20"/>
-        </w:rPr>
-        <w:t xml:space="preserve">For transparency and reproducibility, the code is publicly available at </w:t>
-      </w:r>
-      <w:hyperlink r:id="rId14">
+      <w:bookmarkEnd w:id="0"/>
+      <w:bookmarkEnd w:id="1"/>
+      <w:r>
+        <w:rPr>
+          <w:rFonts w:ascii="Open Sans" w:eastAsia="Open Sans" w:hAnsi="Open Sans" w:cs="Open Sans"/>
+          <w:sz w:val="20"/>
+          <w:szCs w:val="20"/>
+        </w:rPr>
+        <w:t xml:space="preserve"> For transparency and reproducibility, the code is publicly available at </w:t>
+      </w:r>
+      <w:hyperlink r:id="rId16">
         <w:r>
           <w:rPr>
             <w:rFonts w:ascii="Open Sans" w:eastAsia="Open Sans" w:hAnsi="Open Sans" w:cs="Open Sans"/>
@@ -492,6 +654,8 @@
           <w:rFonts w:eastAsia="Open Sans"/>
         </w:rPr>
       </w:pPr>
+      <w:bookmarkStart w:id="2" w:name="OLE_LINK11"/>
+      <w:bookmarkStart w:id="3" w:name="OLE_LINK12"/>
       <w:r>
         <w:rPr>
           <w:rFonts w:eastAsia="Open Sans"/>
@@ -502,7 +666,15 @@
         <w:rPr>
           <w:rFonts w:eastAsia="Open Sans"/>
         </w:rPr>
-        <w:t>were these layers</w:t>
+        <w:t xml:space="preserve">were </w:t>
+      </w:r>
+      <w:bookmarkEnd w:id="2"/>
+      <w:bookmarkEnd w:id="3"/>
+      <w:r>
+        <w:rPr>
+          <w:rFonts w:eastAsia="Open Sans"/>
+        </w:rPr>
+        <w:t>these layers</w:t>
       </w:r>
       <w:r>
         <w:rPr>
@@ -815,7 +987,7 @@
         </w:rPr>
         <w:t>tress (</w:t>
       </w:r>
-      <w:hyperlink r:id="rId15" w:history="1">
+      <w:hyperlink r:id="rId17" w:history="1">
         <w:r>
           <w:rPr>
             <w:rStyle w:val="Hyperlink"/>
@@ -835,7 +1007,7 @@
         </w:rPr>
         <w:t xml:space="preserve">), data available </w:t>
       </w:r>
-      <w:hyperlink r:id="rId16">
+      <w:hyperlink r:id="rId18">
         <w:r>
           <w:rPr>
             <w:rFonts w:ascii="Open Sans" w:eastAsia="Open Sans" w:hAnsi="Open Sans" w:cs="Open Sans"/>
@@ -955,7 +1127,7 @@
         </w:rPr>
         <w:t xml:space="preserve">), data available </w:t>
       </w:r>
-      <w:hyperlink r:id="rId17">
+      <w:hyperlink r:id="rId19">
         <w:r>
           <w:rPr>
             <w:rFonts w:ascii="Open Sans" w:eastAsia="Open Sans" w:hAnsi="Open Sans" w:cs="Open Sans"/>
@@ -997,8 +1169,8 @@
           <w:szCs w:val="20"/>
         </w:rPr>
       </w:pPr>
-      <w:bookmarkStart w:id="0" w:name="OLE_LINK1"/>
-      <w:bookmarkStart w:id="1" w:name="OLE_LINK2"/>
+      <w:bookmarkStart w:id="4" w:name="OLE_LINK1"/>
+      <w:bookmarkStart w:id="5" w:name="OLE_LINK2"/>
       <w:r>
         <w:rPr>
           <w:rFonts w:ascii="Open Sans" w:eastAsia="Open Sans" w:hAnsi="Open Sans" w:cs="Open Sans"/>
@@ -1062,8 +1234,8 @@
         </w:rPr>
         <w:t>arget</w:t>
       </w:r>
-      <w:bookmarkEnd w:id="0"/>
-      <w:bookmarkEnd w:id="1"/>
+      <w:bookmarkEnd w:id="4"/>
+      <w:bookmarkEnd w:id="5"/>
       <w:r>
         <w:rPr>
           <w:rFonts w:ascii="Open Sans" w:eastAsia="Open Sans" w:hAnsi="Open Sans" w:cs="Open Sans"/>
@@ -1073,7 +1245,7 @@
         </w:rPr>
         <w:t xml:space="preserve"> (</w:t>
       </w:r>
-      <w:hyperlink r:id="rId18">
+      <w:hyperlink r:id="rId20">
         <w:r>
           <w:rPr>
             <w:rFonts w:ascii="Open Sans" w:eastAsia="Open Sans" w:hAnsi="Open Sans" w:cs="Open Sans"/>
@@ -1103,7 +1275,7 @@
         </w:rPr>
         <w:t xml:space="preserve">available </w:t>
       </w:r>
-      <w:hyperlink r:id="rId19" w:history="1">
+      <w:hyperlink r:id="rId21" w:history="1">
         <w:r>
           <w:rPr>
             <w:rStyle w:val="Hyperlink"/>
@@ -1214,7 +1386,7 @@
         </w:rPr>
         <w:t>(</w:t>
       </w:r>
-      <w:hyperlink r:id="rId20" w:history="1">
+      <w:hyperlink r:id="rId22" w:history="1">
         <w:r>
           <w:rPr>
             <w:rStyle w:val="Hyperlink"/>
@@ -1234,7 +1406,7 @@
         </w:rPr>
         <w:t xml:space="preserve">), data available </w:t>
       </w:r>
-      <w:hyperlink r:id="rId21">
+      <w:hyperlink r:id="rId23">
         <w:r>
           <w:rPr>
             <w:rFonts w:ascii="Open Sans" w:eastAsia="Open Sans" w:hAnsi="Open Sans" w:cs="Open Sans"/>
@@ -1327,7 +1499,7 @@
         </w:rPr>
         <w:t xml:space="preserve">), data available </w:t>
       </w:r>
-      <w:hyperlink r:id="rId22">
+      <w:hyperlink r:id="rId24">
         <w:r>
           <w:rPr>
             <w:rFonts w:ascii="Open Sans" w:eastAsia="Open Sans" w:hAnsi="Open Sans" w:cs="Open Sans"/>
@@ -1377,7 +1549,7 @@
         </w:rPr>
         <w:t>Periphyton Growth Potential (</w:t>
       </w:r>
-      <w:hyperlink r:id="rId23">
+      <w:hyperlink r:id="rId25">
         <w:r>
           <w:rPr>
             <w:rFonts w:ascii="Open Sans" w:eastAsia="Open Sans" w:hAnsi="Open Sans" w:cs="Open Sans"/>
@@ -1397,7 +1569,7 @@
         </w:rPr>
         <w:t xml:space="preserve">), data available </w:t>
       </w:r>
-      <w:hyperlink r:id="rId24">
+      <w:hyperlink r:id="rId26">
         <w:r>
           <w:rPr>
             <w:rFonts w:ascii="Open Sans" w:eastAsia="Open Sans" w:hAnsi="Open Sans" w:cs="Open Sans"/>
@@ -1432,7 +1604,6 @@
           <w:sz w:val="20"/>
           <w:szCs w:val="20"/>
         </w:rPr>
-        <w:lastRenderedPageBreak/>
         <w:t xml:space="preserve">In general, </w:t>
       </w:r>
       <w:r>
@@ -1492,7 +1663,7 @@
         </w:rPr>
         <w:t xml:space="preserve">to </w:t>
       </w:r>
-      <w:hyperlink r:id="rId25">
+      <w:hyperlink r:id="rId27">
         <w:r>
           <w:rPr>
             <w:rFonts w:ascii="Open Sans" w:eastAsia="Open Sans" w:hAnsi="Open Sans" w:cs="Open Sans"/>
@@ -1783,8 +1954,8 @@
         </w:rPr>
         <w:t xml:space="preserve"> </w:t>
       </w:r>
-      <w:bookmarkStart w:id="2" w:name="OLE_LINK3"/>
-      <w:bookmarkStart w:id="3" w:name="OLE_LINK4"/>
+      <w:bookmarkStart w:id="6" w:name="OLE_LINK3"/>
+      <w:bookmarkStart w:id="7" w:name="OLE_LINK4"/>
       <w:r>
         <w:rPr>
           <w:rFonts w:ascii="Open Sans" w:eastAsia="Open Sans" w:hAnsi="Open Sans" w:cs="Open Sans"/>
@@ -1803,8 +1974,8 @@
         </w:rPr>
         <w:t>5 to level 6</w:t>
       </w:r>
-      <w:bookmarkEnd w:id="2"/>
-      <w:bookmarkEnd w:id="3"/>
+      <w:bookmarkEnd w:id="6"/>
+      <w:bookmarkEnd w:id="7"/>
       <w:r>
         <w:rPr>
           <w:rFonts w:ascii="Open Sans" w:eastAsia="Open Sans" w:hAnsi="Open Sans" w:cs="Open Sans"/>
@@ -1987,6 +2158,7 @@
           <w:sz w:val="20"/>
           <w:szCs w:val="20"/>
         </w:rPr>
+        <w:lastRenderedPageBreak/>
         <w:t xml:space="preserve">Classify datasets to a common range as reclassifying raw values to 1-5 values, where 0 (zero) was used for cells or features with no data. See the thresholds used for each dataset on the next pages. These were dataset’s authors definitions and/or recommendations. </w:t>
       </w:r>
     </w:p>
@@ -2088,8 +2260,8 @@
         </w:rPr>
         <w:t xml:space="preserve"> </w:t>
       </w:r>
-      <w:bookmarkStart w:id="4" w:name="OLE_LINK7"/>
-      <w:bookmarkStart w:id="5" w:name="OLE_LINK8"/>
+      <w:bookmarkStart w:id="8" w:name="OLE_LINK7"/>
+      <w:bookmarkStart w:id="9" w:name="OLE_LINK8"/>
       <w:r>
         <w:rPr>
           <w:rFonts w:ascii="Open Sans" w:eastAsia="Open Sans" w:hAnsi="Open Sans" w:cs="Open Sans"/>
@@ -2139,7 +2311,7 @@
           <w:sz w:val="20"/>
           <w:szCs w:val="20"/>
         </w:rPr>
-        <w:t>4</w:t>
+        <w:t>5</w:t>
       </w:r>
       <w:r>
         <w:rPr>
@@ -2151,8 +2323,6 @@
         <w:t>.</w:t>
       </w:r>
     </w:p>
-    <w:bookmarkEnd w:id="4"/>
-    <w:bookmarkEnd w:id="5"/>
     <w:p>
       <w:pPr>
         <w:pBdr>
@@ -2169,6 +2339,25 @@
           <w:szCs w:val="20"/>
         </w:rPr>
       </w:pPr>
+    </w:p>
+    <w:bookmarkEnd w:id="8"/>
+    <w:bookmarkEnd w:id="9"/>
+    <w:p>
+      <w:pPr>
+        <w:pBdr>
+          <w:top w:val="nil"/>
+          <w:left w:val="nil"/>
+          <w:bottom w:val="nil"/>
+          <w:right w:val="nil"/>
+          <w:between w:val="nil"/>
+        </w:pBdr>
+        <w:rPr>
+          <w:rFonts w:ascii="Open Sans" w:eastAsia="Open Sans" w:hAnsi="Open Sans" w:cs="Open Sans"/>
+          <w:color w:val="000000"/>
+          <w:sz w:val="20"/>
+          <w:szCs w:val="20"/>
+        </w:rPr>
+      </w:pPr>
       <w:r>
         <w:rPr>
           <w:rFonts w:ascii="Open Sans" w:eastAsia="Open Sans" w:hAnsi="Open Sans" w:cs="Open Sans"/>
@@ -2276,33 +2465,17 @@
         </w:rPr>
         <w:t>(</w:t>
       </w:r>
-      <w:r>
-        <w:fldChar w:fldCharType="begin"/>
-      </w:r>
-      <w:r>
-        <w:instrText>HYPERLINK "https://www.wri.org/research/aqueduct-40-updated-decision-relevant-global-water-risk-indicators"</w:instrText>
-      </w:r>
-      <w:r>
-        <w:fldChar w:fldCharType="separate"/>
-      </w:r>
-      <w:r>
-        <w:rPr>
-          <w:rStyle w:val="Hyperlink"/>
-          <w:rFonts w:ascii="Open Sans" w:eastAsia="Open Sans" w:hAnsi="Open Sans" w:cs="Open Sans"/>
-          <w:sz w:val="20"/>
-          <w:szCs w:val="20"/>
-        </w:rPr>
-        <w:t>Kuzma et al. 2023</w:t>
-      </w:r>
-      <w:r>
-        <w:rPr>
-          <w:rStyle w:val="Hyperlink"/>
-          <w:rFonts w:ascii="Open Sans" w:eastAsia="Open Sans" w:hAnsi="Open Sans" w:cs="Open Sans"/>
-          <w:sz w:val="20"/>
-          <w:szCs w:val="20"/>
-        </w:rPr>
-        <w:fldChar w:fldCharType="end"/>
-      </w:r>
+      <w:hyperlink r:id="rId28" w:history="1">
+        <w:r>
+          <w:rPr>
+            <w:rStyle w:val="Hyperlink"/>
+            <w:rFonts w:ascii="Open Sans" w:eastAsia="Open Sans" w:hAnsi="Open Sans" w:cs="Open Sans"/>
+            <w:sz w:val="20"/>
+            <w:szCs w:val="20"/>
+          </w:rPr>
+          <w:t>Kuzma et al. 2023</w:t>
+        </w:r>
+      </w:hyperlink>
       <w:r>
         <w:rPr>
           <w:rFonts w:ascii="Open Sans" w:eastAsia="Open Sans" w:hAnsi="Open Sans" w:cs="Open Sans"/>
@@ -2312,35 +2485,18 @@
         </w:rPr>
         <w:t xml:space="preserve">), data available </w:t>
       </w:r>
-      <w:r>
-        <w:fldChar w:fldCharType="begin"/>
-      </w:r>
-      <w:r>
-        <w:instrText>HYPERLINK "https://www.wri.org/data/aqueduct-global-maps-40-data" \h</w:instrText>
-      </w:r>
-      <w:r>
-        <w:fldChar w:fldCharType="separate"/>
-      </w:r>
-      <w:r>
-        <w:rPr>
-          <w:rFonts w:ascii="Open Sans" w:eastAsia="Open Sans" w:hAnsi="Open Sans" w:cs="Open Sans"/>
-          <w:color w:val="0563C1"/>
-          <w:sz w:val="20"/>
-          <w:szCs w:val="20"/>
-          <w:u w:val="single"/>
-        </w:rPr>
-        <w:t>here</w:t>
-      </w:r>
-      <w:r>
-        <w:rPr>
-          <w:rFonts w:ascii="Open Sans" w:eastAsia="Open Sans" w:hAnsi="Open Sans" w:cs="Open Sans"/>
-          <w:color w:val="0563C1"/>
-          <w:sz w:val="20"/>
-          <w:szCs w:val="20"/>
-          <w:u w:val="single"/>
-        </w:rPr>
-        <w:fldChar w:fldCharType="end"/>
-      </w:r>
+      <w:hyperlink r:id="rId29">
+        <w:r>
+          <w:rPr>
+            <w:rFonts w:ascii="Open Sans" w:eastAsia="Open Sans" w:hAnsi="Open Sans" w:cs="Open Sans"/>
+            <w:color w:val="0563C1"/>
+            <w:sz w:val="20"/>
+            <w:szCs w:val="20"/>
+            <w:u w:val="single"/>
+          </w:rPr>
+          <w:t>here</w:t>
+        </w:r>
+      </w:hyperlink>
     </w:p>
     <w:p>
       <w:pPr>
@@ -3083,7 +3239,7 @@
         </w:rPr>
         <w:t xml:space="preserve">), data available </w:t>
       </w:r>
-      <w:hyperlink r:id="rId26">
+      <w:hyperlink r:id="rId30">
         <w:r>
           <w:rPr>
             <w:rFonts w:ascii="Open Sans" w:eastAsia="Open Sans" w:hAnsi="Open Sans" w:cs="Open Sans"/>
@@ -3719,7 +3875,6 @@
           <w:sz w:val="20"/>
           <w:szCs w:val="20"/>
         </w:rPr>
-        <w:lastRenderedPageBreak/>
         <w:t>Blue Water Reduction Target</w:t>
       </w:r>
       <w:r>
@@ -3731,7 +3886,7 @@
         </w:rPr>
         <w:t xml:space="preserve"> (</w:t>
       </w:r>
-      <w:hyperlink r:id="rId27">
+      <w:hyperlink r:id="rId31">
         <w:r>
           <w:rPr>
             <w:rFonts w:ascii="Open Sans" w:eastAsia="Open Sans" w:hAnsi="Open Sans" w:cs="Open Sans"/>
@@ -3752,7 +3907,7 @@
         </w:rPr>
         <w:t xml:space="preserve">), data available </w:t>
       </w:r>
-      <w:hyperlink r:id="rId28" w:history="1">
+      <w:hyperlink r:id="rId32" w:history="1">
         <w:r>
           <w:rPr>
             <w:rStyle w:val="Hyperlink"/>
@@ -3924,6 +4079,15 @@
         </w:rPr>
         <w:t>Raw values were classified as follows:</w:t>
       </w:r>
+    </w:p>
+    <w:p>
+      <w:pPr>
+        <w:rPr>
+          <w:rFonts w:ascii="Open Sans" w:eastAsia="Open Sans" w:hAnsi="Open Sans" w:cs="Open Sans"/>
+          <w:sz w:val="20"/>
+          <w:szCs w:val="20"/>
+        </w:rPr>
+      </w:pPr>
     </w:p>
     <w:tbl>
       <w:tblPr>
@@ -3970,6 +4134,7 @@
                 <w:sz w:val="20"/>
                 <w:szCs w:val="20"/>
               </w:rPr>
+              <w:lastRenderedPageBreak/>
               <w:t>Raw value</w:t>
             </w:r>
           </w:p>
@@ -4472,7 +4637,7 @@
         </w:rPr>
         <w:t>(</w:t>
       </w:r>
-      <w:hyperlink r:id="rId29" w:history="1">
+      <w:hyperlink r:id="rId33" w:history="1">
         <w:r>
           <w:rPr>
             <w:rStyle w:val="Hyperlink"/>
@@ -4492,7 +4657,7 @@
         </w:rPr>
         <w:t xml:space="preserve">), data available </w:t>
       </w:r>
-      <w:hyperlink r:id="rId30">
+      <w:hyperlink r:id="rId34">
         <w:r>
           <w:rPr>
             <w:rFonts w:ascii="Open Sans" w:eastAsia="Open Sans" w:hAnsi="Open Sans" w:cs="Open Sans"/>
@@ -5116,7 +5281,7 @@
         </w:rPr>
         <w:t xml:space="preserve">), data available </w:t>
       </w:r>
-      <w:hyperlink r:id="rId31">
+      <w:hyperlink r:id="rId35">
         <w:r>
           <w:rPr>
             <w:rFonts w:ascii="Open Sans" w:eastAsia="Open Sans" w:hAnsi="Open Sans" w:cs="Open Sans"/>
@@ -5681,7 +5846,7 @@
         </w:rPr>
         <w:t xml:space="preserve"> (</w:t>
       </w:r>
-      <w:hyperlink r:id="rId32">
+      <w:hyperlink r:id="rId36">
         <w:r>
           <w:rPr>
             <w:rFonts w:ascii="Open Sans" w:eastAsia="Open Sans" w:hAnsi="Open Sans" w:cs="Open Sans"/>
@@ -5701,7 +5866,7 @@
         </w:rPr>
         <w:t xml:space="preserve">), data available </w:t>
       </w:r>
-      <w:hyperlink r:id="rId33">
+      <w:hyperlink r:id="rId37">
         <w:r>
           <w:rPr>
             <w:rFonts w:ascii="Open Sans" w:eastAsia="Open Sans" w:hAnsi="Open Sans" w:cs="Open Sans"/>
@@ -6009,7 +6174,6 @@
                 <w:sz w:val="20"/>
                 <w:szCs w:val="20"/>
               </w:rPr>
-              <w:lastRenderedPageBreak/>
               <w:t>N:P ratio &lt; 7 and N &lt; 0.8 – 1.2</w:t>
             </w:r>
           </w:p>
@@ -6727,8 +6891,8 @@
       <w:pPr>
         <w:pStyle w:val="Heading1"/>
       </w:pPr>
-      <w:bookmarkStart w:id="6" w:name="_heading=h.gjdgxs" w:colFirst="0" w:colLast="0"/>
-      <w:bookmarkEnd w:id="6"/>
+      <w:bookmarkStart w:id="10" w:name="_heading=h.gjdgxs" w:colFirst="0" w:colLast="0"/>
+      <w:bookmarkEnd w:id="10"/>
     </w:p>
     <w:p>
       <w:pPr>
@@ -6747,7 +6911,7 @@
         </w:rPr>
         <w:t xml:space="preserve">Columns and description of the data available at </w:t>
       </w:r>
-      <w:hyperlink r:id="rId34">
+      <w:hyperlink r:id="rId38">
         <w:r>
           <w:rPr>
             <w:rFonts w:ascii="Open Sans" w:eastAsia="Open Sans" w:hAnsi="Open Sans" w:cs="Open Sans"/>
@@ -6839,7 +7003,7 @@
               </w:rPr>
               <w:t xml:space="preserve">id from the </w:t>
             </w:r>
-            <w:hyperlink r:id="rId35">
+            <w:hyperlink r:id="rId39">
               <w:r>
                 <w:rPr>
                   <w:rFonts w:ascii="Open Sans" w:eastAsia="Open Sans" w:hAnsi="Open Sans" w:cs="Open Sans"/>
@@ -6915,7 +7079,7 @@
               </w:rPr>
               <w:t xml:space="preserve">id from the </w:t>
             </w:r>
-            <w:hyperlink r:id="rId36">
+            <w:hyperlink r:id="rId40">
               <w:r>
                 <w:rPr>
                   <w:rFonts w:ascii="Open Sans" w:eastAsia="Open Sans" w:hAnsi="Open Sans" w:cs="Open Sans"/>
@@ -8570,6 +8734,15 @@
     </w:p>
     <w:p>
       <w:pPr>
+        <w:rPr>
+          <w:rFonts w:ascii="Open Sans" w:eastAsia="Open Sans" w:hAnsi="Open Sans" w:cs="Open Sans"/>
+          <w:sz w:val="20"/>
+          <w:szCs w:val="20"/>
+        </w:rPr>
+      </w:pPr>
+    </w:p>
+    <w:p>
+      <w:pPr>
         <w:pStyle w:val="Heading1"/>
         <w:rPr>
           <w:rFonts w:eastAsia="Open Sans"/>
@@ -8633,7 +8806,7 @@
         </w:rPr>
         <w:t xml:space="preserve"> </w:t>
       </w:r>
-      <w:hyperlink r:id="rId37" w:history="1">
+      <w:hyperlink r:id="rId41" w:history="1">
         <w:r>
           <w:rPr>
             <w:rStyle w:val="Hyperlink"/>
@@ -8862,7 +9035,6 @@
           <w:sz w:val="20"/>
           <w:szCs w:val="20"/>
         </w:rPr>
-        <w:lastRenderedPageBreak/>
         <w:t xml:space="preserve">This approach was repeated for all six individual indicators. Lastly, </w:t>
       </w:r>
       <w:r>
@@ -8946,6 +9118,7 @@
                 <w:sz w:val="20"/>
                 <w:szCs w:val="20"/>
               </w:rPr>
+              <w:lastRenderedPageBreak/>
               <w:t>Suffix</w:t>
             </w:r>
           </w:p>
@@ -9768,7 +9941,7 @@
         </w:rPr>
         <w:t xml:space="preserve">** For the water pollution indicators, we used cropland extend from </w:t>
       </w:r>
-      <w:hyperlink r:id="rId38" w:history="1">
+      <w:hyperlink r:id="rId42" w:history="1">
         <w:r>
           <w:rPr>
             <w:rStyle w:val="Hyperlink"/>
@@ -9860,7 +10033,7 @@
         </w:rPr>
         <w:t xml:space="preserve"> the </w:t>
       </w:r>
-      <w:hyperlink r:id="rId39" w:history="1">
+      <w:hyperlink r:id="rId43" w:history="1">
         <w:r>
           <w:rPr>
             <w:rStyle w:val="Hyperlink"/>
@@ -9938,8 +10111,8 @@
       </w:r>
     </w:p>
     <w:sectPr>
-      <w:footerReference w:type="even" r:id="rId40"/>
-      <w:footerReference w:type="default" r:id="rId41"/>
+      <w:footerReference w:type="even" r:id="rId44"/>
+      <w:footerReference w:type="default" r:id="rId45"/>
       <w:pgSz w:w="11906" w:h="16838"/>
       <w:pgMar w:top="1440" w:right="1440" w:bottom="1152" w:left="1440" w:header="708" w:footer="708" w:gutter="0"/>
       <w:pgNumType w:start="1"/>
@@ -10895,6 +11068,7 @@
   <w:style w:type="character" w:default="1" w:styleId="DefaultParagraphFont">
     <w:name w:val="Default Paragraph Font"/>
     <w:uiPriority w:val="1"/>
+    <w:semiHidden/>
     <w:unhideWhenUsed/>
   </w:style>
   <w:style w:type="table" w:default="1" w:styleId="TableNormal">
@@ -12276,10 +12450,6 @@
 </file>
 
 <file path=customXml/item1.xml><?xml version="1.0" encoding="utf-8"?>
-<b:Sources xmlns:b="http://schemas.openxmlformats.org/officeDocument/2006/bibliography" xmlns="http://schemas.openxmlformats.org/officeDocument/2006/bibliography" SelectedStyle="/APASixthEditionOfficeOnline.xsl" StyleName="APA" Version="6"/>
-</file>
-
-<file path=customXml/item2.xml><?xml version="1.0" encoding="utf-8"?>
 <ct:contentTypeSchema xmlns:ct="http://schemas.microsoft.com/office/2006/metadata/contentType" xmlns:ma="http://schemas.microsoft.com/office/2006/metadata/properties/metaAttributes" ct:_="" ma:_="" ma:contentTypeName="Document" ma:contentTypeID="0x010100514581BE4F890A428CF213F5B3273D40" ma:contentTypeVersion="18" ma:contentTypeDescription="Create a new document." ma:contentTypeScope="" ma:versionID="b21868dd4d3cd75284790b00a50f322e">
   <xsd:schema xmlns:xsd="http://www.w3.org/2001/XMLSchema" xmlns:xs="http://www.w3.org/2001/XMLSchema" xmlns:p="http://schemas.microsoft.com/office/2006/metadata/properties" xmlns:ns1="http://schemas.microsoft.com/sharepoint/v3" xmlns:ns2="f3250919-af5f-48a2-b584-e9baed1e4802" xmlns:ns3="384ccce5-7f53-43d6-8193-853f21179d48" targetNamespace="http://schemas.microsoft.com/office/2006/metadata/properties" ma:root="true" ma:fieldsID="56d3b5d0707120f489a15512c15ae3f7" ns1:_="" ns2:_="" ns3:_="">
     <xsd:import namespace="http://schemas.microsoft.com/sharepoint/v3"/>
@@ -12539,7 +12709,17 @@
 </ct:contentTypeSchema>
 </file>
 
+<file path=customXml/item2.xml><?xml version="1.0" encoding="utf-8"?>
+<b:Sources xmlns:b="http://schemas.openxmlformats.org/officeDocument/2006/bibliography" xmlns="http://schemas.openxmlformats.org/officeDocument/2006/bibliography" SelectedStyle="/APASixthEditionOfficeOnline.xsl" StyleName="APA" Version="6"/>
+</file>
+
 <file path=customXml/item3.xml><?xml version="1.0" encoding="utf-8"?>
+<go:gDocsCustomXmlDataStorage xmlns:go="http://customooxmlschemas.google.com/" xmlns:r="http://schemas.openxmlformats.org/officeDocument/2006/relationships" uri="GoogleDocsCustomDataVersion1">
+  <go:docsCustomData xmlns:go="http://customooxmlschemas.google.com/" roundtripDataSignature="AMtx7miPd4xIc9iYWM2hchOv1vfuNh+SrQ==">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</go:docsCustomData>
+</go:gDocsCustomXmlDataStorage>
+</file>
+
+<file path=customXml/item4.xml><?xml version="1.0" encoding="utf-8"?>
 <?mso-contentType ?>
 <FormTemplates xmlns="http://schemas.microsoft.com/sharepoint/v3/contenttype/forms">
   <Display>DocumentLibraryForm</Display>
@@ -12548,21 +12728,7 @@
 </FormTemplates>
 </file>
 
-<file path=customXml/item4.xml><?xml version="1.0" encoding="utf-8"?>
-<go:gDocsCustomXmlDataStorage xmlns:go="http://customooxmlschemas.google.com/" xmlns:r="http://schemas.openxmlformats.org/officeDocument/2006/relationships" uri="GoogleDocsCustomDataVersion1">
-  <go:docsCustomData xmlns:go="http://customooxmlschemas.google.com/" roundtripDataSignature="AMtx7miPd4xIc9iYWM2hchOv1vfuNh+SrQ==">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</go:docsCustomData>
-</go:gDocsCustomXmlDataStorage>
-</file>
-
 <file path=customXml/itemProps1.xml><?xml version="1.0" encoding="utf-8"?>
-<ds:datastoreItem xmlns:ds="http://schemas.openxmlformats.org/officeDocument/2006/customXml" ds:itemID="{7905E9B0-C534-C94A-8A4A-891D65F5D2E4}">
-  <ds:schemaRefs>
-    <ds:schemaRef ds:uri="http://schemas.openxmlformats.org/officeDocument/2006/bibliography"/>
-  </ds:schemaRefs>
-</ds:datastoreItem>
-</file>
-
-<file path=customXml/itemProps2.xml><?xml version="1.0" encoding="utf-8"?>
 <ds:datastoreItem xmlns:ds="http://schemas.openxmlformats.org/officeDocument/2006/customXml" ds:itemID="{FDE20F9F-923D-4817-A96B-820CBFA6B6F4}">
   <ds:schemaRefs>
     <ds:schemaRef ds:uri="http://schemas.microsoft.com/office/2006/metadata/contentType"/>
@@ -12582,19 +12748,27 @@
 </ds:datastoreItem>
 </file>
 
-<file path=customXml/itemProps3.xml><?xml version="1.0" encoding="utf-8"?>
-<ds:datastoreItem xmlns:ds="http://schemas.openxmlformats.org/officeDocument/2006/customXml" ds:itemID="{EB36CF42-D26A-479B-A02C-D696BDF4AA77}">
+<file path=customXml/itemProps2.xml><?xml version="1.0" encoding="utf-8"?>
+<ds:datastoreItem xmlns:ds="http://schemas.openxmlformats.org/officeDocument/2006/customXml" ds:itemID="{7905E9B0-C534-C94A-8A4A-891D65F5D2E4}">
   <ds:schemaRefs>
-    <ds:schemaRef ds:uri="http://schemas.microsoft.com/sharepoint/v3/contenttype/forms"/>
+    <ds:schemaRef ds:uri="http://schemas.openxmlformats.org/officeDocument/2006/bibliography"/>
   </ds:schemaRefs>
 </ds:datastoreItem>
 </file>
 
-<file path=customXml/itemProps4.xml><?xml version="1.0" encoding="utf-8"?>
+<file path=customXml/itemProps3.xml><?xml version="1.0" encoding="utf-8"?>
 <ds:datastoreItem xmlns:ds="http://schemas.openxmlformats.org/officeDocument/2006/customXml" ds:itemID="{11111111-1234-1234-1234-123412341234}">
   <ds:schemaRefs>
     <ds:schemaRef ds:uri="http://customooxmlschemas.google.com/"/>
     <ds:schemaRef ds:uri="http://schemas.openxmlformats.org/officeDocument/2006/relationships"/>
   </ds:schemaRefs>
 </ds:datastoreItem>
+</file>
+
+<file path=customXml/itemProps4.xml><?xml version="1.0" encoding="utf-8"?>
+<ds:datastoreItem xmlns:ds="http://schemas.openxmlformats.org/officeDocument/2006/customXml" ds:itemID="{EB36CF42-D26A-479B-A02C-D696BDF4AA77}">
+  <ds:schemaRefs>
+    <ds:schemaRef ds:uri="http://schemas.microsoft.com/sharepoint/v3/contenttype/forms"/>
+  </ds:schemaRefs>
+</ds:datastoreItem>
 </file>
</xml_diff>